<commit_message>
chore: update class diagram
</commit_message>
<xml_diff>
--- a/Dokumentacija/Proof of Concept.docx
+++ b/Dokumentacija/Proof of Concept.docx
@@ -7,27 +7,9 @@
         <w:pStyle w:val="Heading1"/>
         <w:jc w:val="center"/>
       </w:pPr>
-      <w:proofErr w:type="spellStart"/>
-      <w:r>
-        <w:t>Proof</w:t>
-      </w:r>
-      <w:proofErr w:type="spellEnd"/>
-      <w:r>
-        <w:t xml:space="preserve"> </w:t>
-      </w:r>
-      <w:proofErr w:type="spellStart"/>
-      <w:r>
-        <w:t>of</w:t>
-      </w:r>
-      <w:proofErr w:type="spellEnd"/>
-      <w:r>
-        <w:t xml:space="preserve"> </w:t>
-      </w:r>
-      <w:proofErr w:type="spellStart"/>
-      <w:r>
-        <w:t>Concept</w:t>
-      </w:r>
-      <w:proofErr w:type="spellEnd"/>
+      <w:r>
+        <w:t>Proof of Concept</w:t>
+      </w:r>
     </w:p>
     <w:p>
       <w:pPr>
@@ -127,34 +109,10 @@
     </w:p>
     <w:p>
       <w:r>
-        <w:t xml:space="preserve">Prilikom započinjanja implementacije projekta, uočili smo tabelu koja potencijalno može da sadrži veoma velik broj podataka, gde bi se u većini slučajeva koristili samo neki delovi. Iz tog razloga, inicijalnu tabelu </w:t>
-      </w:r>
-      <w:proofErr w:type="spellStart"/>
-      <w:r>
-        <w:t>User</w:t>
-      </w:r>
-      <w:proofErr w:type="spellEnd"/>
-      <w:r>
-        <w:t xml:space="preserve">-a smo vertikalno </w:t>
-      </w:r>
-      <w:proofErr w:type="spellStart"/>
-      <w:r>
-        <w:t>particionisali</w:t>
-      </w:r>
-      <w:proofErr w:type="spellEnd"/>
-      <w:r>
-        <w:t xml:space="preserve"> na više manjih tabela koji nam sadrže informacije neophodne za određenu vrstu korisnika. Na ovaj način rešavamo probleme čestog pristupa istoj tabeli radi izmene podataka koji ne moraju biti striktno povezani. Takođe, ukoliko razmatramo slučaj da naša aplikacija rukuje milionima entiteta, može se pojaviti slučaj gde će korisnici najčešće pristupati uslugama koje su veoma dobro rangirane, zatim uslugama koje su srednje rangirane, a najmanje će pristupati uslugama koje su najniže rangirane.</w:t>
-      </w:r>
-      <w:r>
-        <w:t xml:space="preserve"> Na ovom mestu bi izvršili </w:t>
-      </w:r>
-      <w:proofErr w:type="spellStart"/>
-      <w:r>
-        <w:t>horizonatalno</w:t>
-      </w:r>
-      <w:proofErr w:type="spellEnd"/>
-      <w:r>
-        <w:t xml:space="preserve"> particionisanje podataka i kreirali odvojene tabele. Ovako omogućavamo i da se tabela kojoj se najčešće pristupa potencijalno uskladišti „bliže“ klijentu kako bi mu lakše i brže bila dostupna.</w:t>
+        <w:t>Prilikom započinjanja implementacije projekta, uočili smo tabelu koja potencijalno može da sadrži veoma velik broj podataka, gde bi se u većini slučajeva koristili samo neki delovi. Iz tog razloga, inicijalnu tabelu User-a smo vertikalno particionisali na više manjih tabela koji nam sadrže informacije neophodne za određenu vrstu korisnika. Na ovaj način rešavamo probleme čestog pristupa istoj tabeli radi izmene podataka koji ne moraju biti striktno povezani. Takođe, ukoliko razmatramo slučaj da naša aplikacija rukuje milionima entiteta, može se pojaviti slučaj gde će korisnici najčešće pristupati uslugama koje su veoma dobro rangirane, zatim uslugama koje su srednje rangirane, a najmanje će pristupati uslugama koje su najniže rangirane.</w:t>
+      </w:r>
+      <w:r>
+        <w:t xml:space="preserve"> Na ovom mestu bi izvršili horizonatalno particionisanje podataka i kreirali odvojene tabele. Ovako omogućavamo i da se tabela kojoj se najčešće pristupa potencijalno uskladišti „bliže“ klijentu kako bi mu lakše i brže bila dostupna.</w:t>
       </w:r>
     </w:p>
     <w:p>
@@ -188,15 +146,7 @@
         <w:t>istema.</w:t>
       </w:r>
       <w:r>
-        <w:t xml:space="preserve"> Ovaj problem je moguće rešiti uvođenjem nekoliko </w:t>
-      </w:r>
-      <w:proofErr w:type="spellStart"/>
-      <w:r>
-        <w:t>redudantnih</w:t>
-      </w:r>
-      <w:proofErr w:type="spellEnd"/>
-      <w:r>
-        <w:t xml:space="preserve"> instanci baze podataka i kreirati master-slave arhitekturu. U ovakvoj implementaciji </w:t>
+        <w:t xml:space="preserve"> Ovaj problem je moguće rešiti uvođenjem nekoliko redudantnih instanci baze podataka i kreirati master-slave arhitekturu. U ovakvoj implementaciji </w:t>
       </w:r>
       <w:r>
         <w:t>preusmeravamo sve zahteve čitanja ka slave instancama, koj</w:t>
@@ -211,15 +161,7 @@
         <w:t>i</w:t>
       </w:r>
       <w:r>
-        <w:t xml:space="preserve">, dok zahteve za pisanjem ostavljamo master instancama da obrađuju. Na ovaj način u velikoj meri </w:t>
-      </w:r>
-      <w:proofErr w:type="spellStart"/>
-      <w:r>
-        <w:t>rasterećujemo</w:t>
-      </w:r>
-      <w:proofErr w:type="spellEnd"/>
-      <w:r>
-        <w:t xml:space="preserve"> master baze jer su zahtevi za čitanje mnogo ređi. Takođe kako su master baze one koje upravljaju upisima, njih zadužujemo za očuvanje konzistentnosti, </w:t>
+        <w:t xml:space="preserve">, dok zahteve za pisanjem ostavljamo master instancama da obrađuju. Na ovaj način u velikoj meri rasterećujemo master baze jer su zahtevi za čitanje mnogo ređi. Takođe kako su master baze one koje upravljaju upisima, njih zadužujemo za očuvanje konzistentnosti, </w:t>
       </w:r>
       <w:r>
         <w:t>te smo rešili probleme koji mogu nastati u trenutnoj implementaciji. Međutim, i u ovakvoj imp</w:t>
@@ -234,21 +176,9 @@
         <w:t xml:space="preserve"> slave</w:t>
       </w:r>
       <w:r>
-        <w:t xml:space="preserve"> baza da postane master, sve dok ne izvršimo potrebne izmene u arhitekturi. Na žalost, i dalje ostaje problem mogućeg gubitka podataka ukoliko master baza padne, jer naše slave baze ne moraju imati najnoviju verziju podataka, tj. poslednje izmene se nalaze isključivo na master bazama. U ovom slučaju rešenje bi bila izrada nekog </w:t>
-      </w:r>
-      <w:proofErr w:type="spellStart"/>
-      <w:r>
-        <w:t>recovery</w:t>
-      </w:r>
-      <w:proofErr w:type="spellEnd"/>
-      <w:r>
-        <w:t xml:space="preserve"> pla</w:t>
-      </w:r>
-      <w:r>
-        <w:t>na kako bi obezbedili očuvanje podataka.</w:t>
-      </w:r>
-    </w:p>
-    <w:p/>
+        <w:t xml:space="preserve"> baza da postane master, sve dok ne izvršimo potrebne izmene u arhitekturi. Na žalost, i dalje ostaje problem mogućeg gubitka podataka ukoliko master baza padne, jer naše slave baze ne moraju imati najnoviju verziju podataka, tj. poslednje izmene se nalaze isključivo na master bazama. U ovom slučaju rešenje bi bila izrada nekog recovery plana kako bi obezbedili očuvanje podataka.</w:t>
+      </w:r>
+    </w:p>
     <w:p>
       <w:pPr>
         <w:pStyle w:val="Heading2"/>
@@ -287,34 +217,10 @@
     </w:p>
     <w:p>
       <w:r>
-        <w:t xml:space="preserve">Takođe, kako je naša aplikacija implementirana koristeći </w:t>
-      </w:r>
-      <w:proofErr w:type="spellStart"/>
-      <w:r>
-        <w:t>javascript</w:t>
-      </w:r>
-      <w:proofErr w:type="spellEnd"/>
-      <w:r>
-        <w:t xml:space="preserve"> jezik, velik</w:t>
-      </w:r>
-      <w:r>
-        <w:t>u količinu .</w:t>
-      </w:r>
-      <w:proofErr w:type="spellStart"/>
-      <w:r>
-        <w:t>js</w:t>
-      </w:r>
-      <w:proofErr w:type="spellEnd"/>
-      <w:r>
-        <w:t xml:space="preserve"> fajlova je potrebno učitati kako bi naša aplikacija bila prikazana. U ovome u velikoj meri pomaže CDN koji omogućuje keširanje naših statičkih fajlova na lokaciji koja je geografski najbliža klijentu i na taj način čini našu aplikaciju brzo dostupnu svim korisnicima širom sveta. CDN je podržan od većine web </w:t>
-      </w:r>
-      <w:proofErr w:type="spellStart"/>
-      <w:r>
-        <w:t>browser</w:t>
-      </w:r>
-      <w:proofErr w:type="spellEnd"/>
-      <w:r>
-        <w:t>-a te dodatne konfiguracije i implementacija u nekim slučajevima može izostati.</w:t>
+        <w:t>Takođe, kako je naša aplikacija implementirana koristeći javascript jezik, velik</w:t>
+      </w:r>
+      <w:r>
+        <w:t>u količinu .js fajlova je potrebno učitati kako bi naša aplikacija bila prikazana. U ovome u velikoj meri pomaže CDN koji omogućuje keširanje naših statičkih fajlova na lokaciji koja je geografski najbliža klijentu i na taj način čini našu aplikaciju brzo dostupnu svim korisnicima širom sveta. CDN je podržan od većine web browser-a te dodatne konfiguracije i implementacija u nekim slučajevima može izostati.</w:t>
       </w:r>
     </w:p>
     <w:p/>
@@ -329,6 +235,7 @@
         <w:rPr>
           <w:rFonts w:eastAsia="ArialMT"/>
         </w:rPr>
+        <w:lastRenderedPageBreak/>
         <w:t>Okvirna procena za hardverske resurse potrebne za skladištenje svih</w:t>
       </w:r>
     </w:p>
@@ -358,30 +265,8 @@
         <w:rPr>
           <w:rFonts w:eastAsia="ArialMT"/>
         </w:rPr>
-        <w:t xml:space="preserve">Predlog strategije za postavljanje </w:t>
-      </w:r>
-      <w:proofErr w:type="spellStart"/>
-      <w:r>
-        <w:rPr>
-          <w:rFonts w:eastAsia="ArialMT"/>
-        </w:rPr>
-        <w:t>load</w:t>
-      </w:r>
-      <w:proofErr w:type="spellEnd"/>
-      <w:r>
-        <w:rPr>
-          <w:rFonts w:eastAsia="ArialMT"/>
-        </w:rPr>
-        <w:t xml:space="preserve"> </w:t>
-      </w:r>
-      <w:proofErr w:type="spellStart"/>
-      <w:r>
-        <w:rPr>
-          <w:rFonts w:eastAsia="ArialMT"/>
-        </w:rPr>
-        <w:t>balansera</w:t>
-      </w:r>
-      <w:proofErr w:type="spellEnd"/>
+        <w:t>Predlog strategije za postavljanje load balansera</w:t>
+      </w:r>
     </w:p>
     <w:p/>
     <w:sectPr>

</xml_diff>